<commit_message>
Update casi d'uso individuati.docx
</commit_message>
<xml_diff>
--- a/Working Directory/casi d'uso individuati.docx
+++ b/Working Directory/casi d'uso individuati.docx
@@ -349,6 +349,39 @@
           <w:p/>
         </w:tc>
       </w:tr>
+      <w:tr>
+        <w:trPr>
+          <w:trHeight w:val="408"/>
+        </w:trPr>
+        <w:tc>
+          <w:tcPr>
+            <w:tcW w:w="4814" w:type="dxa"/>
+            <w:shd w:val="clear" w:color="auto" w:fill="4472C4" w:themeFill="accent1"/>
+          </w:tcPr>
+          <w:p>
+            <w:pPr>
+              <w:rPr>
+                <w:color w:val="FFFFFF" w:themeColor="background1"/>
+              </w:rPr>
+            </w:pPr>
+            <w:proofErr w:type="spellStart"/>
+            <w:r>
+              <w:rPr>
+                <w:color w:val="FFFFFF" w:themeColor="background1"/>
+              </w:rPr>
+              <w:t>Exceptions</w:t>
+            </w:r>
+            <w:proofErr w:type="spellEnd"/>
+          </w:p>
+        </w:tc>
+        <w:tc>
+          <w:tcPr>
+            <w:tcW w:w="4814" w:type="dxa"/>
+            <w:gridSpan w:val="2"/>
+          </w:tcPr>
+          <w:p/>
+        </w:tc>
+      </w:tr>
     </w:tbl>
     <w:p/>
     <w:p>
@@ -358,6 +391,8 @@
           <w:szCs w:val="40"/>
         </w:rPr>
       </w:pPr>
+      <w:bookmarkStart w:id="0" w:name="_GoBack"/>
+      <w:bookmarkEnd w:id="0"/>
     </w:p>
     <w:p>
       <w:pPr>
@@ -788,6 +823,7 @@
           <w:sz w:val="24"/>
           <w:szCs w:val="24"/>
         </w:rPr>
+        <w:lastRenderedPageBreak/>
         <w:t>Inserisci prodotto</w:t>
       </w:r>
     </w:p>
@@ -808,7 +844,6 @@
           <w:sz w:val="24"/>
           <w:szCs w:val="24"/>
         </w:rPr>
-        <w:lastRenderedPageBreak/>
         <w:t>Modifica prodotto</w:t>
       </w:r>
     </w:p>
@@ -1021,8 +1056,6 @@
         </w:rPr>
         <w:t>Gestisci reso</w:t>
       </w:r>
-      <w:bookmarkStart w:id="0" w:name="_GoBack"/>
-      <w:bookmarkEnd w:id="0"/>
     </w:p>
     <w:p>
       <w:pPr>

</xml_diff>